<commit_message>
schools data and living cost data
</commit_message>
<xml_diff>
--- a/data/CensusData/sfo data/data read me.docx
+++ b/data/CensusData/sfo data/data read me.docx
@@ -9,8 +9,21 @@
     </w:p>
     <w:p/>
     <w:p>
-      <w:r>
-        <w:t>AHPB_Parcels Data: Areas which have been ideintified as potential areas for development of Affordable Public housing a</w:t>
+      <w:proofErr w:type="spellStart"/>
+      <w:r>
+        <w:t>AHPB_Parcels</w:t>
+      </w:r>
+      <w:proofErr w:type="spellEnd"/>
+      <w:r>
+        <w:t xml:space="preserve"> Data: Areas which have been </w:t>
+      </w:r>
+      <w:proofErr w:type="spellStart"/>
+      <w:r>
+        <w:t>ideintified</w:t>
+      </w:r>
+      <w:proofErr w:type="spellEnd"/>
+      <w:r>
+        <w:t xml:space="preserve"> as potential areas for development of Affordable Public housing a</w:t>
       </w:r>
       <w:r>
         <w:t>r</w:t>

</xml_diff>